<commit_message>
CONVERTED THE FILES INTO HTML AND DOC
</commit_message>
<xml_diff>
--- a/lab06_Pranjul.docx
+++ b/lab06_Pranjul.docx
@@ -704,7 +704,7 @@
       </w:r>
     </w:p>
     <w:bookmarkEnd w:id="21"/>
-    <w:bookmarkStart w:id="25" w:name="salary-distribution-by-employment-type"/>
+    <w:bookmarkStart w:id="27" w:name="salary-distribution-by-employment-type"/>
     <w:p>
       <w:pPr>
         <w:pStyle w:val="Heading1"/>
@@ -1233,18 +1233,69 @@
     </w:p>
     <w:p>
       <w:pPr>
-        <w:pStyle w:val="FirstParagraph"/>
-      </w:pPr>
-      <w:hyperlink r:id="rId22">
-        <w:r>
-          <w:rPr>
-            <w:rStyle w:val="Hyperlink"/>
-          </w:rPr>
-          <w:t xml:space="preserve">Salary Distribution</w:t>
-        </w:r>
-      </w:hyperlink>
-    </w:p>
-    <w:bookmarkStart w:id="23" w:name="Xe0c761363701ad9620f4a39b7e46c94b062e456"/>
+        <w:pStyle w:val="CaptionedFigure"/>
+      </w:pPr>
+      <w:r>
+        <w:drawing>
+          <wp:inline>
+            <wp:extent cx="5334000" cy="3810000"/>
+            <wp:effectExtent b="0" l="0" r="0" t="0"/>
+            <wp:docPr descr="Salary Distribution" title="" id="23" name="Picture"/>
+            <a:graphic>
+              <a:graphicData uri="http://schemas.openxmlformats.org/drawingml/2006/picture">
+                <pic:pic>
+                  <pic:nvPicPr>
+                    <pic:cNvPr descr="Figures/qus1.svg" id="24" name="Picture"/>
+                    <pic:cNvPicPr>
+                      <a:picLocks noChangeArrowheads="1" noChangeAspect="1"/>
+                    </pic:cNvPicPr>
+                  </pic:nvPicPr>
+                  <pic:blipFill>
+                    <a:blip>
+                      <a:extLst>
+                        <a:ext uri="{28A0092B-C50C-407E-A947-70E740481C1C}">
+                          <a14:useLocalDpi xmlns:a14="http://schemas.microsoft.com/office/drawing/2010/main" val="0"/>
+                        </a:ext>
+                        <a:ext uri="{96DAC541-7B7A-43D3-8B79-37D633B846F1}">
+                          <asvg:svgBlip xmlns:asvg="http://schemas.microsoft.com/office/drawing/2016/SVG/main" r:embed="rId22"/>
+                        </a:ext>
+                      </a:extLst>
+                    </a:blip>
+                    <a:stretch>
+                      <a:fillRect/>
+                    </a:stretch>
+                  </pic:blipFill>
+                  <pic:spPr bwMode="auto">
+                    <a:xfrm>
+                      <a:off x="0" y="0"/>
+                      <a:ext cx="5334000" cy="3810000"/>
+                    </a:xfrm>
+                    <a:prstGeom prst="rect">
+                      <a:avLst/>
+                    </a:prstGeom>
+                    <a:noFill/>
+                    <a:ln w="9525">
+                      <a:noFill/>
+                      <a:headEnd/>
+                      <a:tailEnd/>
+                    </a:ln>
+                  </pic:spPr>
+                </pic:pic>
+              </a:graphicData>
+            </a:graphic>
+          </wp:inline>
+        </w:drawing>
+      </w:r>
+    </w:p>
+    <w:p>
+      <w:pPr>
+        <w:pStyle w:val="ImageCaption"/>
+      </w:pPr>
+      <w:r>
+        <w:t xml:space="preserve">Salary Distribution</w:t>
+      </w:r>
+    </w:p>
+    <w:bookmarkStart w:id="25" w:name="Xe0c761363701ad9620f4a39b7e46c94b062e456"/>
     <w:p>
       <w:pPr>
         <w:pStyle w:val="Heading5"/>
@@ -1253,8 +1304,8 @@
         <w:t xml:space="preserve">1.0.0.0.1 This chart shows how salaries vary based on job type. People working full-time (&gt; 32 hours a week) usually earn more and have a bigger range of salaries, including some very high ones.</w:t>
       </w:r>
     </w:p>
-    <w:bookmarkEnd w:id="23"/>
-    <w:bookmarkStart w:id="24" w:name="X10e96b581e02b1f92b208ac243e58882e3b3b90"/>
+    <w:bookmarkEnd w:id="25"/>
+    <w:bookmarkStart w:id="26" w:name="X10e96b581e02b1f92b208ac243e58882e3b3b90"/>
     <w:p>
       <w:pPr>
         <w:pStyle w:val="Heading4"/>
@@ -1263,9 +1314,9 @@
         <w:t xml:space="preserve">1.0.0.1 Part-time workers, whether only part-time or mixed with full-time, tend to earn less and have more similar pay across the board.</w:t>
       </w:r>
     </w:p>
-    <w:bookmarkEnd w:id="24"/>
-    <w:bookmarkEnd w:id="25"/>
-    <w:bookmarkStart w:id="26" w:name="salary-distribution-by-industry"/>
+    <w:bookmarkEnd w:id="26"/>
+    <w:bookmarkEnd w:id="27"/>
+    <w:bookmarkStart w:id="31" w:name="salary-distribution-by-industry"/>
     <w:p>
       <w:pPr>
         <w:pStyle w:val="Heading1"/>
@@ -2941,14 +2992,78 @@
     </w:p>
     <w:p>
       <w:pPr>
-        <w:pStyle w:val="FirstParagraph"/>
+        <w:pStyle w:val="CaptionedFigure"/>
+      </w:pPr>
+      <w:r>
+        <w:drawing>
+          <wp:inline>
+            <wp:extent cx="5334000" cy="3810000"/>
+            <wp:effectExtent b="0" l="0" r="0" t="0"/>
+            <wp:docPr descr="Salary Distribution" title="" id="29" name="Picture"/>
+            <a:graphic>
+              <a:graphicData uri="http://schemas.openxmlformats.org/drawingml/2006/picture">
+                <pic:pic>
+                  <pic:nvPicPr>
+                    <pic:cNvPr descr="Figures/qus2.svg" id="30" name="Picture"/>
+                    <pic:cNvPicPr>
+                      <a:picLocks noChangeArrowheads="1" noChangeAspect="1"/>
+                    </pic:cNvPicPr>
+                  </pic:nvPicPr>
+                  <pic:blipFill>
+                    <a:blip>
+                      <a:extLst>
+                        <a:ext uri="{28A0092B-C50C-407E-A947-70E740481C1C}">
+                          <a14:useLocalDpi xmlns:a14="http://schemas.microsoft.com/office/drawing/2010/main" val="0"/>
+                        </a:ext>
+                        <a:ext uri="{96DAC541-7B7A-43D3-8B79-37D633B846F1}">
+                          <asvg:svgBlip xmlns:asvg="http://schemas.microsoft.com/office/drawing/2016/SVG/main" r:embed="rId28"/>
+                        </a:ext>
+                      </a:extLst>
+                    </a:blip>
+                    <a:stretch>
+                      <a:fillRect/>
+                    </a:stretch>
+                  </pic:blipFill>
+                  <pic:spPr bwMode="auto">
+                    <a:xfrm>
+                      <a:off x="0" y="0"/>
+                      <a:ext cx="5334000" cy="3810000"/>
+                    </a:xfrm>
+                    <a:prstGeom prst="rect">
+                      <a:avLst/>
+                    </a:prstGeom>
+                    <a:noFill/>
+                    <a:ln w="9525">
+                      <a:noFill/>
+                      <a:headEnd/>
+                      <a:tailEnd/>
+                    </a:ln>
+                  </pic:spPr>
+                </pic:pic>
+              </a:graphicData>
+            </a:graphic>
+          </wp:inline>
+        </w:drawing>
+      </w:r>
+    </w:p>
+    <w:p>
+      <w:pPr>
+        <w:pStyle w:val="ImageCaption"/>
+      </w:pPr>
+      <w:r>
+        <w:t xml:space="preserve">Salary Distribution</w:t>
+      </w:r>
+    </w:p>
+    <w:p>
+      <w:pPr>
+        <w:pStyle w:val="BodyText"/>
       </w:pPr>
       <w:r>
         <w:t xml:space="preserve">This chart compares salary ranges across three major industries. The Information industry tends to offer the highest salaries, with a wider spread and more high-paying roles. Finance and Insurance shows slightly lower median salaries, but still competitive. Meanwhile, Health Care and Social Assistance generally offers the lowest pay among the three, though it still has some high-salary outliers.</w:t>
       </w:r>
     </w:p>
-    <w:bookmarkEnd w:id="26"/>
-    <w:bookmarkStart w:id="27" w:name="job-posting-trends-over-time"/>
+    <w:bookmarkEnd w:id="31"/>
+    <w:bookmarkStart w:id="35" w:name="job-posting-trends-over-time"/>
     <w:p>
       <w:pPr>
         <w:pStyle w:val="Heading1"/>
@@ -4109,14 +4224,78 @@
     </w:p>
     <w:p>
       <w:pPr>
-        <w:pStyle w:val="FirstParagraph"/>
+        <w:pStyle w:val="CaptionedFigure"/>
+      </w:pPr>
+      <w:r>
+        <w:drawing>
+          <wp:inline>
+            <wp:extent cx="5334000" cy="3810000"/>
+            <wp:effectExtent b="0" l="0" r="0" t="0"/>
+            <wp:docPr descr="Salary Distribution" title="" id="33" name="Picture"/>
+            <a:graphic>
+              <a:graphicData uri="http://schemas.openxmlformats.org/drawingml/2006/picture">
+                <pic:pic>
+                  <pic:nvPicPr>
+                    <pic:cNvPr descr="Figures/qus3.svg" id="34" name="Picture"/>
+                    <pic:cNvPicPr>
+                      <a:picLocks noChangeArrowheads="1" noChangeAspect="1"/>
+                    </pic:cNvPicPr>
+                  </pic:nvPicPr>
+                  <pic:blipFill>
+                    <a:blip>
+                      <a:extLst>
+                        <a:ext uri="{28A0092B-C50C-407E-A947-70E740481C1C}">
+                          <a14:useLocalDpi xmlns:a14="http://schemas.microsoft.com/office/drawing/2010/main" val="0"/>
+                        </a:ext>
+                        <a:ext uri="{96DAC541-7B7A-43D3-8B79-37D633B846F1}">
+                          <asvg:svgBlip xmlns:asvg="http://schemas.microsoft.com/office/drawing/2016/SVG/main" r:embed="rId32"/>
+                        </a:ext>
+                      </a:extLst>
+                    </a:blip>
+                    <a:stretch>
+                      <a:fillRect/>
+                    </a:stretch>
+                  </pic:blipFill>
+                  <pic:spPr bwMode="auto">
+                    <a:xfrm>
+                      <a:off x="0" y="0"/>
+                      <a:ext cx="5334000" cy="3810000"/>
+                    </a:xfrm>
+                    <a:prstGeom prst="rect">
+                      <a:avLst/>
+                    </a:prstGeom>
+                    <a:noFill/>
+                    <a:ln w="9525">
+                      <a:noFill/>
+                      <a:headEnd/>
+                      <a:tailEnd/>
+                    </a:ln>
+                  </pic:spPr>
+                </pic:pic>
+              </a:graphicData>
+            </a:graphic>
+          </wp:inline>
+        </w:drawing>
+      </w:r>
+    </w:p>
+    <w:p>
+      <w:pPr>
+        <w:pStyle w:val="ImageCaption"/>
+      </w:pPr>
+      <w:r>
+        <w:t xml:space="preserve">Salary Distribution</w:t>
+      </w:r>
+    </w:p>
+    <w:p>
+      <w:pPr>
+        <w:pStyle w:val="BodyText"/>
       </w:pPr>
       <w:r>
         <w:t xml:space="preserve">This line graph shows how the number of job postings changed from May to October 2024. While the overall trend stays fairly consistent, there are regular ups and downs—suggesting that job postings spike on certain days or weeks, then dip right after. It could reflect typical hiring cycles or patterns like jobs being posted more often early in the week.</w:t>
       </w:r>
     </w:p>
-    <w:bookmarkEnd w:id="27"/>
-    <w:bookmarkStart w:id="28" w:name="top-10-job-titles-by-count"/>
+    <w:bookmarkEnd w:id="35"/>
+    <w:bookmarkStart w:id="39" w:name="top-10-job-titles-by-count"/>
     <w:p>
       <w:pPr>
         <w:pStyle w:val="Heading1"/>
@@ -5500,14 +5679,78 @@
     </w:p>
     <w:p>
       <w:pPr>
-        <w:pStyle w:val="FirstParagraph"/>
+        <w:pStyle w:val="CaptionedFigure"/>
+      </w:pPr>
+      <w:r>
+        <w:drawing>
+          <wp:inline>
+            <wp:extent cx="5334000" cy="3259666"/>
+            <wp:effectExtent b="0" l="0" r="0" t="0"/>
+            <wp:docPr descr="Salary Distribution" title="" id="37" name="Picture"/>
+            <a:graphic>
+              <a:graphicData uri="http://schemas.openxmlformats.org/drawingml/2006/picture">
+                <pic:pic>
+                  <pic:nvPicPr>
+                    <pic:cNvPr descr="Figures/qus4.svg" id="38" name="Picture"/>
+                    <pic:cNvPicPr>
+                      <a:picLocks noChangeArrowheads="1" noChangeAspect="1"/>
+                    </pic:cNvPicPr>
+                  </pic:nvPicPr>
+                  <pic:blipFill>
+                    <a:blip>
+                      <a:extLst>
+                        <a:ext uri="{28A0092B-C50C-407E-A947-70E740481C1C}">
+                          <a14:useLocalDpi xmlns:a14="http://schemas.microsoft.com/office/drawing/2010/main" val="0"/>
+                        </a:ext>
+                        <a:ext uri="{96DAC541-7B7A-43D3-8B79-37D633B846F1}">
+                          <asvg:svgBlip xmlns:asvg="http://schemas.microsoft.com/office/drawing/2016/SVG/main" r:embed="rId36"/>
+                        </a:ext>
+                      </a:extLst>
+                    </a:blip>
+                    <a:stretch>
+                      <a:fillRect/>
+                    </a:stretch>
+                  </pic:blipFill>
+                  <pic:spPr bwMode="auto">
+                    <a:xfrm>
+                      <a:off x="0" y="0"/>
+                      <a:ext cx="5334000" cy="3259666"/>
+                    </a:xfrm>
+                    <a:prstGeom prst="rect">
+                      <a:avLst/>
+                    </a:prstGeom>
+                    <a:noFill/>
+                    <a:ln w="9525">
+                      <a:noFill/>
+                      <a:headEnd/>
+                      <a:tailEnd/>
+                    </a:ln>
+                  </pic:spPr>
+                </pic:pic>
+              </a:graphicData>
+            </a:graphic>
+          </wp:inline>
+        </w:drawing>
+      </w:r>
+    </w:p>
+    <w:p>
+      <w:pPr>
+        <w:pStyle w:val="ImageCaption"/>
+      </w:pPr>
+      <w:r>
+        <w:t xml:space="preserve">Salary Distribution</w:t>
+      </w:r>
+    </w:p>
+    <w:p>
+      <w:pPr>
+        <w:pStyle w:val="BodyText"/>
       </w:pPr>
       <w:r>
         <w:t xml:space="preserve">This bar chart shows the top 10 most in-demand job titles based on the number of postings. Data Analysts dominate the chart by a wide margin, indicating very high demand. The rest—including roles like Business Intelligence Analysts, Enterprise Architects, and Oracle Cloud HCM Consultants—have significantly fewer postings, showing that while specialized roles are needed, generalist data positions are currently leading the job market.</w:t>
       </w:r>
     </w:p>
-    <w:bookmarkEnd w:id="28"/>
-    <w:bookmarkStart w:id="29" w:name="remote-vs-on-site-job-postings"/>
+    <w:bookmarkEnd w:id="39"/>
+    <w:bookmarkStart w:id="43" w:name="remote-vs-on-site-job-postings"/>
     <w:p>
       <w:pPr>
         <w:pStyle w:val="Heading1"/>
@@ -6695,14 +6938,78 @@
     </w:p>
     <w:p>
       <w:pPr>
-        <w:pStyle w:val="FirstParagraph"/>
+        <w:pStyle w:val="CaptionedFigure"/>
+      </w:pPr>
+      <w:r>
+        <w:drawing>
+          <wp:inline>
+            <wp:extent cx="5334000" cy="3810000"/>
+            <wp:effectExtent b="0" l="0" r="0" t="0"/>
+            <wp:docPr descr="Salary Distribution" title="" id="41" name="Picture"/>
+            <a:graphic>
+              <a:graphicData uri="http://schemas.openxmlformats.org/drawingml/2006/picture">
+                <pic:pic>
+                  <pic:nvPicPr>
+                    <pic:cNvPr descr="Figures/qus5.svg" id="42" name="Picture"/>
+                    <pic:cNvPicPr>
+                      <a:picLocks noChangeArrowheads="1" noChangeAspect="1"/>
+                    </pic:cNvPicPr>
+                  </pic:nvPicPr>
+                  <pic:blipFill>
+                    <a:blip>
+                      <a:extLst>
+                        <a:ext uri="{28A0092B-C50C-407E-A947-70E740481C1C}">
+                          <a14:useLocalDpi xmlns:a14="http://schemas.microsoft.com/office/drawing/2010/main" val="0"/>
+                        </a:ext>
+                        <a:ext uri="{96DAC541-7B7A-43D3-8B79-37D633B846F1}">
+                          <asvg:svgBlip xmlns:asvg="http://schemas.microsoft.com/office/drawing/2016/SVG/main" r:embed="rId40"/>
+                        </a:ext>
+                      </a:extLst>
+                    </a:blip>
+                    <a:stretch>
+                      <a:fillRect/>
+                    </a:stretch>
+                  </pic:blipFill>
+                  <pic:spPr bwMode="auto">
+                    <a:xfrm>
+                      <a:off x="0" y="0"/>
+                      <a:ext cx="5334000" cy="3810000"/>
+                    </a:xfrm>
+                    <a:prstGeom prst="rect">
+                      <a:avLst/>
+                    </a:prstGeom>
+                    <a:noFill/>
+                    <a:ln w="9525">
+                      <a:noFill/>
+                      <a:headEnd/>
+                      <a:tailEnd/>
+                    </a:ln>
+                  </pic:spPr>
+                </pic:pic>
+              </a:graphicData>
+            </a:graphic>
+          </wp:inline>
+        </w:drawing>
+      </w:r>
+    </w:p>
+    <w:p>
+      <w:pPr>
+        <w:pStyle w:val="ImageCaption"/>
+      </w:pPr>
+      <w:r>
+        <w:t xml:space="preserve">Salary Distribution</w:t>
+      </w:r>
+    </w:p>
+    <w:p>
+      <w:pPr>
+        <w:pStyle w:val="BodyText"/>
       </w:pPr>
       <w:r>
         <w:t xml:space="preserve">This donut chart shows how job postings are split between remote, hybrid, and on-site work types. A huge chunk (78.1%) of the postings don’t specify the work type, which could mean missing or incomplete data. Among the rest, remote jobs make up 17.2%, while hybrid and on-site (not remote) roles are much less common at just over 3% and 1.5% respectively. So, while remote work is present, transparency in job type still has room for improvement.</w:t>
       </w:r>
     </w:p>
-    <w:bookmarkEnd w:id="29"/>
-    <w:bookmarkStart w:id="30" w:name="X86199386aeb4f3700c550eba340cea58e888cc9"/>
+    <w:bookmarkEnd w:id="43"/>
+    <w:bookmarkStart w:id="47" w:name="X86199386aeb4f3700c550eba340cea58e888cc9"/>
     <w:p>
       <w:pPr>
         <w:pStyle w:val="Heading1"/>
@@ -8078,6 +8385,42 @@
         <w:rPr>
           <w:rStyle w:val="NormalTok"/>
         </w:rPr>
+        <w:t xml:space="preserve">, width</w:t>
+      </w:r>
+      <w:r>
+        <w:rPr>
+          <w:rStyle w:val="OperatorTok"/>
+        </w:rPr>
+        <w:t xml:space="preserve">=</w:t>
+      </w:r>
+      <w:r>
+        <w:rPr>
+          <w:rStyle w:val="DecValTok"/>
+        </w:rPr>
+        <w:t xml:space="preserve">1000</w:t>
+      </w:r>
+      <w:r>
+        <w:rPr>
+          <w:rStyle w:val="NormalTok"/>
+        </w:rPr>
+        <w:t xml:space="preserve">, height</w:t>
+      </w:r>
+      <w:r>
+        <w:rPr>
+          <w:rStyle w:val="OperatorTok"/>
+        </w:rPr>
+        <w:t xml:space="preserve">=</w:t>
+      </w:r>
+      <w:r>
+        <w:rPr>
+          <w:rStyle w:val="DecValTok"/>
+        </w:rPr>
+        <w:t xml:space="preserve">600</w:t>
+      </w:r>
+      <w:r>
+        <w:rPr>
+          <w:rStyle w:val="NormalTok"/>
+        </w:rPr>
         <w:t xml:space="preserve">)</w:t>
       </w:r>
       <w:r>
@@ -8108,14 +8451,78 @@
     </w:p>
     <w:p>
       <w:pPr>
-        <w:pStyle w:val="FirstParagraph"/>
+        <w:pStyle w:val="CaptionedFigure"/>
+      </w:pPr>
+      <w:r>
+        <w:drawing>
+          <wp:inline>
+            <wp:extent cx="5334000" cy="3200400"/>
+            <wp:effectExtent b="0" l="0" r="0" t="0"/>
+            <wp:docPr descr="Salary Distribution" title="" id="45" name="Picture"/>
+            <a:graphic>
+              <a:graphicData uri="http://schemas.openxmlformats.org/drawingml/2006/picture">
+                <pic:pic>
+                  <pic:nvPicPr>
+                    <pic:cNvPr descr="Figures/qus6.svg" id="46" name="Picture"/>
+                    <pic:cNvPicPr>
+                      <a:picLocks noChangeArrowheads="1" noChangeAspect="1"/>
+                    </pic:cNvPicPr>
+                  </pic:nvPicPr>
+                  <pic:blipFill>
+                    <a:blip>
+                      <a:extLst>
+                        <a:ext uri="{28A0092B-C50C-407E-A947-70E740481C1C}">
+                          <a14:useLocalDpi xmlns:a14="http://schemas.microsoft.com/office/drawing/2010/main" val="0"/>
+                        </a:ext>
+                        <a:ext uri="{96DAC541-7B7A-43D3-8B79-37D633B846F1}">
+                          <asvg:svgBlip xmlns:asvg="http://schemas.microsoft.com/office/drawing/2016/SVG/main" r:embed="rId44"/>
+                        </a:ext>
+                      </a:extLst>
+                    </a:blip>
+                    <a:stretch>
+                      <a:fillRect/>
+                    </a:stretch>
+                  </pic:blipFill>
+                  <pic:spPr bwMode="auto">
+                    <a:xfrm>
+                      <a:off x="0" y="0"/>
+                      <a:ext cx="5334000" cy="3200400"/>
+                    </a:xfrm>
+                    <a:prstGeom prst="rect">
+                      <a:avLst/>
+                    </a:prstGeom>
+                    <a:noFill/>
+                    <a:ln w="9525">
+                      <a:noFill/>
+                      <a:headEnd/>
+                      <a:tailEnd/>
+                    </a:ln>
+                  </pic:spPr>
+                </pic:pic>
+              </a:graphicData>
+            </a:graphic>
+          </wp:inline>
+        </w:drawing>
+      </w:r>
+    </w:p>
+    <w:p>
+      <w:pPr>
+        <w:pStyle w:val="ImageCaption"/>
+      </w:pPr>
+      <w:r>
+        <w:t xml:space="preserve">Salary Distribution</w:t>
+      </w:r>
+    </w:p>
+    <w:p>
+      <w:pPr>
+        <w:pStyle w:val="BodyText"/>
       </w:pPr>
       <w:r>
         <w:t xml:space="preserve">This stacked bar chart displays the top ten most in-demand skills across the top ten industries, as determined by job posting data. Each bar denotes an industry, and the colored portions indicate how often each skill appears in job postings within that area. For example, Professional, Scientific, and Technical Services has the highest overall need, particularly for skills such as communication, SQL, and project management. The chart clearly shows which skills are in high demand in various areas, as well as where job searchers with those skills might find competition or opportunities.</w:t>
       </w:r>
     </w:p>
-    <w:bookmarkEnd w:id="30"/>
-    <w:bookmarkStart w:id="31" w:name="X40a4e0b8656d085c4d809f8329881b2eb35516b"/>
+    <w:bookmarkEnd w:id="47"/>
+    <w:bookmarkStart w:id="51" w:name="X40a4e0b8656d085c4d809f8329881b2eb35516b"/>
     <w:p>
       <w:pPr>
         <w:pStyle w:val="Heading1"/>
@@ -9569,7 +9976,71 @@
     </w:p>
     <w:p>
       <w:pPr>
-        <w:pStyle w:val="FirstParagraph"/>
+        <w:pStyle w:val="CaptionedFigure"/>
+      </w:pPr>
+      <w:r>
+        <w:drawing>
+          <wp:inline>
+            <wp:extent cx="5334000" cy="4572000"/>
+            <wp:effectExtent b="0" l="0" r="0" t="0"/>
+            <wp:docPr descr="Salary Distribution" title="" id="49" name="Picture"/>
+            <a:graphic>
+              <a:graphicData uri="http://schemas.openxmlformats.org/drawingml/2006/picture">
+                <pic:pic>
+                  <pic:nvPicPr>
+                    <pic:cNvPr descr="Figures/qus7.svg" id="50" name="Picture"/>
+                    <pic:cNvPicPr>
+                      <a:picLocks noChangeArrowheads="1" noChangeAspect="1"/>
+                    </pic:cNvPicPr>
+                  </pic:nvPicPr>
+                  <pic:blipFill>
+                    <a:blip>
+                      <a:extLst>
+                        <a:ext uri="{28A0092B-C50C-407E-A947-70E740481C1C}">
+                          <a14:useLocalDpi xmlns:a14="http://schemas.microsoft.com/office/drawing/2010/main" val="0"/>
+                        </a:ext>
+                        <a:ext uri="{96DAC541-7B7A-43D3-8B79-37D633B846F1}">
+                          <asvg:svgBlip xmlns:asvg="http://schemas.microsoft.com/office/drawing/2016/SVG/main" r:embed="rId48"/>
+                        </a:ext>
+                      </a:extLst>
+                    </a:blip>
+                    <a:stretch>
+                      <a:fillRect/>
+                    </a:stretch>
+                  </pic:blipFill>
+                  <pic:spPr bwMode="auto">
+                    <a:xfrm>
+                      <a:off x="0" y="0"/>
+                      <a:ext cx="5334000" cy="4572000"/>
+                    </a:xfrm>
+                    <a:prstGeom prst="rect">
+                      <a:avLst/>
+                    </a:prstGeom>
+                    <a:noFill/>
+                    <a:ln w="9525">
+                      <a:noFill/>
+                      <a:headEnd/>
+                      <a:tailEnd/>
+                    </a:ln>
+                  </pic:spPr>
+                </pic:pic>
+              </a:graphicData>
+            </a:graphic>
+          </wp:inline>
+        </w:drawing>
+      </w:r>
+    </w:p>
+    <w:p>
+      <w:pPr>
+        <w:pStyle w:val="ImageCaption"/>
+      </w:pPr>
+      <w:r>
+        <w:t xml:space="preserve">Salary Distribution</w:t>
+      </w:r>
+    </w:p>
+    <w:p>
+      <w:pPr>
+        <w:pStyle w:val="BodyText"/>
       </w:pPr>
       <w:r>
         <w:t xml:space="preserve">This bubble chart was meant to compare salaries across different job roles, but it currently shows only one bubble. That means only one ONET occupation — in this case, Business Intelligence Analysts — had both salary data and enough records to calculate a reliable median salary.</w:t>
@@ -9605,8 +10076,8 @@
         <w:t xml:space="preserve">There weren’t enough postings to include them in the top 20 list.</w:t>
       </w:r>
     </w:p>
-    <w:bookmarkEnd w:id="31"/>
-    <w:bookmarkStart w:id="32" w:name="career-pathway-trends-sankey-diagram"/>
+    <w:bookmarkEnd w:id="51"/>
+    <w:bookmarkStart w:id="55" w:name="career-pathway-trends-sankey-diagram"/>
     <w:p>
       <w:pPr>
         <w:pStyle w:val="Heading1"/>
@@ -10873,7 +11344,71 @@
     </w:p>
     <w:p>
       <w:pPr>
-        <w:pStyle w:val="FirstParagraph"/>
+        <w:pStyle w:val="CaptionedFigure"/>
+      </w:pPr>
+      <w:r>
+        <w:drawing>
+          <wp:inline>
+            <wp:extent cx="5334000" cy="4572000"/>
+            <wp:effectExtent b="0" l="0" r="0" t="0"/>
+            <wp:docPr descr="Salary Distribution" title="" id="53" name="Picture"/>
+            <a:graphic>
+              <a:graphicData uri="http://schemas.openxmlformats.org/drawingml/2006/picture">
+                <pic:pic>
+                  <pic:nvPicPr>
+                    <pic:cNvPr descr="Figures/qus8.svg" id="54" name="Picture"/>
+                    <pic:cNvPicPr>
+                      <a:picLocks noChangeArrowheads="1" noChangeAspect="1"/>
+                    </pic:cNvPicPr>
+                  </pic:nvPicPr>
+                  <pic:blipFill>
+                    <a:blip>
+                      <a:extLst>
+                        <a:ext uri="{28A0092B-C50C-407E-A947-70E740481C1C}">
+                          <a14:useLocalDpi xmlns:a14="http://schemas.microsoft.com/office/drawing/2010/main" val="0"/>
+                        </a:ext>
+                        <a:ext uri="{96DAC541-7B7A-43D3-8B79-37D633B846F1}">
+                          <asvg:svgBlip xmlns:asvg="http://schemas.microsoft.com/office/drawing/2016/SVG/main" r:embed="rId52"/>
+                        </a:ext>
+                      </a:extLst>
+                    </a:blip>
+                    <a:stretch>
+                      <a:fillRect/>
+                    </a:stretch>
+                  </pic:blipFill>
+                  <pic:spPr bwMode="auto">
+                    <a:xfrm>
+                      <a:off x="0" y="0"/>
+                      <a:ext cx="5334000" cy="4572000"/>
+                    </a:xfrm>
+                    <a:prstGeom prst="rect">
+                      <a:avLst/>
+                    </a:prstGeom>
+                    <a:noFill/>
+                    <a:ln w="9525">
+                      <a:noFill/>
+                      <a:headEnd/>
+                      <a:tailEnd/>
+                    </a:ln>
+                  </pic:spPr>
+                </pic:pic>
+              </a:graphicData>
+            </a:graphic>
+          </wp:inline>
+        </w:drawing>
+      </w:r>
+    </w:p>
+    <w:p>
+      <w:pPr>
+        <w:pStyle w:val="ImageCaption"/>
+      </w:pPr>
+      <w:r>
+        <w:t xml:space="preserve">Salary Distribution</w:t>
+      </w:r>
+    </w:p>
+    <w:p>
+      <w:pPr>
+        <w:pStyle w:val="BodyText"/>
       </w:pPr>
       <w:r>
         <w:t xml:space="preserve">This Sankey diagram displays a clear job transition flow from</w:t>
@@ -10915,7 +11450,7 @@
         <w:t xml:space="preserve">(a more narrow role group). The relationship suggests a high volume of job posts for this career, implying that math-focused professions are a prominent specialization within the larger tech and data area.</w:t>
       </w:r>
     </w:p>
-    <w:bookmarkEnd w:id="32"/>
+    <w:bookmarkEnd w:id="55"/>
     <w:sectPr/>
   </w:body>
 </w:document>

</xml_diff>

<commit_message>
added new svg, trying to make them interactive
</commit_message>
<xml_diff>
--- a/lab06_Pranjul.docx
+++ b/lab06_Pranjul.docx
@@ -691,7 +691,7 @@
         <w:rPr>
           <w:rStyle w:val="VerbatimChar"/>
         </w:rPr>
-        <w:t xml:space="preserve">25/03/28 05:31:19 WARN NativeCodeLoader: Unable to load native-hadoop library for your platform... using builtin-java classes where applicable</w:t>
+        <w:t xml:space="preserve">25/03/28 06:15:24 WARN NativeCodeLoader: Unable to load native-hadoop library for your platform... using builtin-java classes where applicable</w:t>
       </w:r>
       <w:r>
         <w:br/>
@@ -701,6 +701,785 @@
           <w:rStyle w:val="VerbatimChar"/>
         </w:rPr>
         <w:t xml:space="preserve">                                                                                </w:t>
+      </w:r>
+    </w:p>
+    <w:p>
+      <w:pPr>
+        <w:pStyle w:val="SourceCode"/>
+      </w:pPr>
+      <w:r>
+        <w:rPr>
+          <w:rStyle w:val="ImportTok"/>
+        </w:rPr>
+        <w:t xml:space="preserve">import</w:t>
+      </w:r>
+      <w:r>
+        <w:rPr>
+          <w:rStyle w:val="NormalTok"/>
+        </w:rPr>
+        <w:t xml:space="preserve"> plotly.graph_objects </w:t>
+      </w:r>
+      <w:r>
+        <w:rPr>
+          <w:rStyle w:val="ImportTok"/>
+        </w:rPr>
+        <w:t xml:space="preserve">as</w:t>
+      </w:r>
+      <w:r>
+        <w:rPr>
+          <w:rStyle w:val="NormalTok"/>
+        </w:rPr>
+        <w:t xml:space="preserve"> go</w:t>
+      </w:r>
+      <w:r>
+        <w:br/>
+      </w:r>
+      <w:r>
+        <w:rPr>
+          <w:rStyle w:val="ImportTok"/>
+        </w:rPr>
+        <w:t xml:space="preserve">import</w:t>
+      </w:r>
+      <w:r>
+        <w:rPr>
+          <w:rStyle w:val="NormalTok"/>
+        </w:rPr>
+        <w:t xml:space="preserve"> plotly.io </w:t>
+      </w:r>
+      <w:r>
+        <w:rPr>
+          <w:rStyle w:val="ImportTok"/>
+        </w:rPr>
+        <w:t xml:space="preserve">as</w:t>
+      </w:r>
+      <w:r>
+        <w:rPr>
+          <w:rStyle w:val="NormalTok"/>
+        </w:rPr>
+        <w:t xml:space="preserve"> pio</w:t>
+      </w:r>
+      <w:r>
+        <w:br/>
+      </w:r>
+      <w:r>
+        <w:br/>
+      </w:r>
+      <w:r>
+        <w:rPr>
+          <w:rStyle w:val="CommentTok"/>
+        </w:rPr>
+        <w:t xml:space="preserve"># Define your custom 'nike' template</w:t>
+      </w:r>
+      <w:r>
+        <w:br/>
+      </w:r>
+      <w:r>
+        <w:rPr>
+          <w:rStyle w:val="NormalTok"/>
+        </w:rPr>
+        <w:t xml:space="preserve">pio.templates[</w:t>
+      </w:r>
+      <w:r>
+        <w:rPr>
+          <w:rStyle w:val="StringTok"/>
+        </w:rPr>
+        <w:t xml:space="preserve">"nike"</w:t>
+      </w:r>
+      <w:r>
+        <w:rPr>
+          <w:rStyle w:val="NormalTok"/>
+        </w:rPr>
+        <w:t xml:space="preserve">] </w:t>
+      </w:r>
+      <w:r>
+        <w:rPr>
+          <w:rStyle w:val="OperatorTok"/>
+        </w:rPr>
+        <w:t xml:space="preserve">=</w:t>
+      </w:r>
+      <w:r>
+        <w:rPr>
+          <w:rStyle w:val="NormalTok"/>
+        </w:rPr>
+        <w:t xml:space="preserve"> go.layout.Template(</w:t>
+      </w:r>
+      <w:r>
+        <w:br/>
+      </w:r>
+      <w:r>
+        <w:rPr>
+          <w:rStyle w:val="NormalTok"/>
+        </w:rPr>
+        <w:t xml:space="preserve">    layout</w:t>
+      </w:r>
+      <w:r>
+        <w:rPr>
+          <w:rStyle w:val="OperatorTok"/>
+        </w:rPr>
+        <w:t xml:space="preserve">=</w:t>
+      </w:r>
+      <w:r>
+        <w:rPr>
+          <w:rStyle w:val="NormalTok"/>
+        </w:rPr>
+        <w:t xml:space="preserve">{</w:t>
+      </w:r>
+      <w:r>
+        <w:br/>
+      </w:r>
+      <w:r>
+        <w:rPr>
+          <w:rStyle w:val="NormalTok"/>
+        </w:rPr>
+        <w:t xml:space="preserve">        </w:t>
+      </w:r>
+      <w:r>
+        <w:rPr>
+          <w:rStyle w:val="StringTok"/>
+        </w:rPr>
+        <w:t xml:space="preserve">"title"</w:t>
+      </w:r>
+      <w:r>
+        <w:rPr>
+          <w:rStyle w:val="NormalTok"/>
+        </w:rPr>
+        <w:t xml:space="preserve">: {</w:t>
+      </w:r>
+      <w:r>
+        <w:br/>
+      </w:r>
+      <w:r>
+        <w:rPr>
+          <w:rStyle w:val="NormalTok"/>
+        </w:rPr>
+        <w:t xml:space="preserve">            </w:t>
+      </w:r>
+      <w:r>
+        <w:rPr>
+          <w:rStyle w:val="StringTok"/>
+        </w:rPr>
+        <w:t xml:space="preserve">"font"</w:t>
+      </w:r>
+      <w:r>
+        <w:rPr>
+          <w:rStyle w:val="NormalTok"/>
+        </w:rPr>
+        <w:t xml:space="preserve">: {</w:t>
+      </w:r>
+      <w:r>
+        <w:br/>
+      </w:r>
+      <w:r>
+        <w:rPr>
+          <w:rStyle w:val="NormalTok"/>
+        </w:rPr>
+        <w:t xml:space="preserve">                </w:t>
+      </w:r>
+      <w:r>
+        <w:rPr>
+          <w:rStyle w:val="StringTok"/>
+        </w:rPr>
+        <w:t xml:space="preserve">"family"</w:t>
+      </w:r>
+      <w:r>
+        <w:rPr>
+          <w:rStyle w:val="NormalTok"/>
+        </w:rPr>
+        <w:t xml:space="preserve">: </w:t>
+      </w:r>
+      <w:r>
+        <w:rPr>
+          <w:rStyle w:val="StringTok"/>
+        </w:rPr>
+        <w:t xml:space="preserve">"HelveticaNeue-CondensedBold, Helvetica, Sans-serif"</w:t>
+      </w:r>
+      <w:r>
+        <w:rPr>
+          <w:rStyle w:val="NormalTok"/>
+        </w:rPr>
+        <w:t xml:space="preserve">,</w:t>
+      </w:r>
+      <w:r>
+        <w:br/>
+      </w:r>
+      <w:r>
+        <w:rPr>
+          <w:rStyle w:val="NormalTok"/>
+        </w:rPr>
+        <w:t xml:space="preserve">                </w:t>
+      </w:r>
+      <w:r>
+        <w:rPr>
+          <w:rStyle w:val="StringTok"/>
+        </w:rPr>
+        <w:t xml:space="preserve">"size"</w:t>
+      </w:r>
+      <w:r>
+        <w:rPr>
+          <w:rStyle w:val="NormalTok"/>
+        </w:rPr>
+        <w:t xml:space="preserve">: </w:t>
+      </w:r>
+      <w:r>
+        <w:rPr>
+          <w:rStyle w:val="DecValTok"/>
+        </w:rPr>
+        <w:t xml:space="preserve">30</w:t>
+      </w:r>
+      <w:r>
+        <w:rPr>
+          <w:rStyle w:val="NormalTok"/>
+        </w:rPr>
+        <w:t xml:space="preserve">,</w:t>
+      </w:r>
+      <w:r>
+        <w:br/>
+      </w:r>
+      <w:r>
+        <w:rPr>
+          <w:rStyle w:val="NormalTok"/>
+        </w:rPr>
+        <w:t xml:space="preserve">                </w:t>
+      </w:r>
+      <w:r>
+        <w:rPr>
+          <w:rStyle w:val="StringTok"/>
+        </w:rPr>
+        <w:t xml:space="preserve">"color"</w:t>
+      </w:r>
+      <w:r>
+        <w:rPr>
+          <w:rStyle w:val="NormalTok"/>
+        </w:rPr>
+        <w:t xml:space="preserve">: </w:t>
+      </w:r>
+      <w:r>
+        <w:rPr>
+          <w:rStyle w:val="StringTok"/>
+        </w:rPr>
+        <w:t xml:space="preserve">"#333"</w:t>
+      </w:r>
+      <w:r>
+        <w:br/>
+      </w:r>
+      <w:r>
+        <w:rPr>
+          <w:rStyle w:val="NormalTok"/>
+        </w:rPr>
+        <w:t xml:space="preserve">            }</w:t>
+      </w:r>
+      <w:r>
+        <w:br/>
+      </w:r>
+      <w:r>
+        <w:rPr>
+          <w:rStyle w:val="NormalTok"/>
+        </w:rPr>
+        <w:t xml:space="preserve">        },</w:t>
+      </w:r>
+      <w:r>
+        <w:br/>
+      </w:r>
+      <w:r>
+        <w:rPr>
+          <w:rStyle w:val="NormalTok"/>
+        </w:rPr>
+        <w:t xml:space="preserve">        </w:t>
+      </w:r>
+      <w:r>
+        <w:rPr>
+          <w:rStyle w:val="StringTok"/>
+        </w:rPr>
+        <w:t xml:space="preserve">"font"</w:t>
+      </w:r>
+      <w:r>
+        <w:rPr>
+          <w:rStyle w:val="NormalTok"/>
+        </w:rPr>
+        <w:t xml:space="preserve">: {</w:t>
+      </w:r>
+      <w:r>
+        <w:br/>
+      </w:r>
+      <w:r>
+        <w:rPr>
+          <w:rStyle w:val="NormalTok"/>
+        </w:rPr>
+        <w:t xml:space="preserve">            </w:t>
+      </w:r>
+      <w:r>
+        <w:rPr>
+          <w:rStyle w:val="StringTok"/>
+        </w:rPr>
+        <w:t xml:space="preserve">"family"</w:t>
+      </w:r>
+      <w:r>
+        <w:rPr>
+          <w:rStyle w:val="NormalTok"/>
+        </w:rPr>
+        <w:t xml:space="preserve">: </w:t>
+      </w:r>
+      <w:r>
+        <w:rPr>
+          <w:rStyle w:val="StringTok"/>
+        </w:rPr>
+        <w:t xml:space="preserve">"Helvetica Neue, Helvetica, Sans-serif"</w:t>
+      </w:r>
+      <w:r>
+        <w:rPr>
+          <w:rStyle w:val="NormalTok"/>
+        </w:rPr>
+        <w:t xml:space="preserve">,</w:t>
+      </w:r>
+      <w:r>
+        <w:br/>
+      </w:r>
+      <w:r>
+        <w:rPr>
+          <w:rStyle w:val="NormalTok"/>
+        </w:rPr>
+        <w:t xml:space="preserve">            </w:t>
+      </w:r>
+      <w:r>
+        <w:rPr>
+          <w:rStyle w:val="StringTok"/>
+        </w:rPr>
+        <w:t xml:space="preserve">"size"</w:t>
+      </w:r>
+      <w:r>
+        <w:rPr>
+          <w:rStyle w:val="NormalTok"/>
+        </w:rPr>
+        <w:t xml:space="preserve">: </w:t>
+      </w:r>
+      <w:r>
+        <w:rPr>
+          <w:rStyle w:val="DecValTok"/>
+        </w:rPr>
+        <w:t xml:space="preserve">16</w:t>
+      </w:r>
+      <w:r>
+        <w:rPr>
+          <w:rStyle w:val="NormalTok"/>
+        </w:rPr>
+        <w:t xml:space="preserve">,</w:t>
+      </w:r>
+      <w:r>
+        <w:br/>
+      </w:r>
+      <w:r>
+        <w:rPr>
+          <w:rStyle w:val="NormalTok"/>
+        </w:rPr>
+        <w:t xml:space="preserve">            </w:t>
+      </w:r>
+      <w:r>
+        <w:rPr>
+          <w:rStyle w:val="StringTok"/>
+        </w:rPr>
+        <w:t xml:space="preserve">"color"</w:t>
+      </w:r>
+      <w:r>
+        <w:rPr>
+          <w:rStyle w:val="NormalTok"/>
+        </w:rPr>
+        <w:t xml:space="preserve">: </w:t>
+      </w:r>
+      <w:r>
+        <w:rPr>
+          <w:rStyle w:val="StringTok"/>
+        </w:rPr>
+        <w:t xml:space="preserve">"#333"</w:t>
+      </w:r>
+      <w:r>
+        <w:br/>
+      </w:r>
+      <w:r>
+        <w:rPr>
+          <w:rStyle w:val="NormalTok"/>
+        </w:rPr>
+        <w:t xml:space="preserve">        },</w:t>
+      </w:r>
+      <w:r>
+        <w:br/>
+      </w:r>
+      <w:r>
+        <w:rPr>
+          <w:rStyle w:val="NormalTok"/>
+        </w:rPr>
+        <w:t xml:space="preserve">        </w:t>
+      </w:r>
+      <w:r>
+        <w:rPr>
+          <w:rStyle w:val="StringTok"/>
+        </w:rPr>
+        <w:t xml:space="preserve">"colorway"</w:t>
+      </w:r>
+      <w:r>
+        <w:rPr>
+          <w:rStyle w:val="NormalTok"/>
+        </w:rPr>
+        <w:t xml:space="preserve">: [</w:t>
+      </w:r>
+      <w:r>
+        <w:rPr>
+          <w:rStyle w:val="StringTok"/>
+        </w:rPr>
+        <w:t xml:space="preserve">"#ec7424"</w:t>
+      </w:r>
+      <w:r>
+        <w:rPr>
+          <w:rStyle w:val="NormalTok"/>
+        </w:rPr>
+        <w:t xml:space="preserve">, </w:t>
+      </w:r>
+      <w:r>
+        <w:rPr>
+          <w:rStyle w:val="StringTok"/>
+        </w:rPr>
+        <w:t xml:space="preserve">"#a4abab"</w:t>
+      </w:r>
+      <w:r>
+        <w:rPr>
+          <w:rStyle w:val="NormalTok"/>
+        </w:rPr>
+        <w:t xml:space="preserve">],  </w:t>
+      </w:r>
+      <w:r>
+        <w:rPr>
+          <w:rStyle w:val="CommentTok"/>
+        </w:rPr>
+        <w:t xml:space="preserve"># Nike-style colors</w:t>
+      </w:r>
+      <w:r>
+        <w:br/>
+      </w:r>
+      <w:r>
+        <w:rPr>
+          <w:rStyle w:val="NormalTok"/>
+        </w:rPr>
+        <w:t xml:space="preserve">        </w:t>
+      </w:r>
+      <w:r>
+        <w:rPr>
+          <w:rStyle w:val="StringTok"/>
+        </w:rPr>
+        <w:t xml:space="preserve">"hovermode"</w:t>
+      </w:r>
+      <w:r>
+        <w:rPr>
+          <w:rStyle w:val="NormalTok"/>
+        </w:rPr>
+        <w:t xml:space="preserve">: </w:t>
+      </w:r>
+      <w:r>
+        <w:rPr>
+          <w:rStyle w:val="StringTok"/>
+        </w:rPr>
+        <w:t xml:space="preserve">"x unified"</w:t>
+      </w:r>
+      <w:r>
+        <w:br/>
+      </w:r>
+      <w:r>
+        <w:rPr>
+          <w:rStyle w:val="NormalTok"/>
+        </w:rPr>
+        <w:t xml:space="preserve">    },</w:t>
+      </w:r>
+      <w:r>
+        <w:br/>
+      </w:r>
+      <w:r>
+        <w:rPr>
+          <w:rStyle w:val="NormalTok"/>
+        </w:rPr>
+        <w:t xml:space="preserve">    data</w:t>
+      </w:r>
+      <w:r>
+        <w:rPr>
+          <w:rStyle w:val="OperatorTok"/>
+        </w:rPr>
+        <w:t xml:space="preserve">=</w:t>
+      </w:r>
+      <w:r>
+        <w:rPr>
+          <w:rStyle w:val="NormalTok"/>
+        </w:rPr>
+        <w:t xml:space="preserve">{</w:t>
+      </w:r>
+      <w:r>
+        <w:br/>
+      </w:r>
+      <w:r>
+        <w:rPr>
+          <w:rStyle w:val="NormalTok"/>
+        </w:rPr>
+        <w:t xml:space="preserve">        </w:t>
+      </w:r>
+      <w:r>
+        <w:rPr>
+          <w:rStyle w:val="StringTok"/>
+        </w:rPr>
+        <w:t xml:space="preserve">"bar"</w:t>
+      </w:r>
+      <w:r>
+        <w:rPr>
+          <w:rStyle w:val="NormalTok"/>
+        </w:rPr>
+        <w:t xml:space="preserve">: [</w:t>
+      </w:r>
+      <w:r>
+        <w:br/>
+      </w:r>
+      <w:r>
+        <w:rPr>
+          <w:rStyle w:val="NormalTok"/>
+        </w:rPr>
+        <w:t xml:space="preserve">            go.Bar(</w:t>
+      </w:r>
+      <w:r>
+        <w:br/>
+      </w:r>
+      <w:r>
+        <w:rPr>
+          <w:rStyle w:val="NormalTok"/>
+        </w:rPr>
+        <w:t xml:space="preserve">                texttemplate</w:t>
+      </w:r>
+      <w:r>
+        <w:rPr>
+          <w:rStyle w:val="OperatorTok"/>
+        </w:rPr>
+        <w:t xml:space="preserve">=</w:t>
+      </w:r>
+      <w:r>
+        <w:rPr>
+          <w:rStyle w:val="StringTok"/>
+        </w:rPr>
+        <w:t xml:space="preserve">"%{value:$,.2s}"</w:t>
+      </w:r>
+      <w:r>
+        <w:rPr>
+          <w:rStyle w:val="NormalTok"/>
+        </w:rPr>
+        <w:t xml:space="preserve">,</w:t>
+      </w:r>
+      <w:r>
+        <w:br/>
+      </w:r>
+      <w:r>
+        <w:rPr>
+          <w:rStyle w:val="NormalTok"/>
+        </w:rPr>
+        <w:t xml:space="preserve">                textposition</w:t>
+      </w:r>
+      <w:r>
+        <w:rPr>
+          <w:rStyle w:val="OperatorTok"/>
+        </w:rPr>
+        <w:t xml:space="preserve">=</w:t>
+      </w:r>
+      <w:r>
+        <w:rPr>
+          <w:rStyle w:val="StringTok"/>
+        </w:rPr>
+        <w:t xml:space="preserve">"outside"</w:t>
+      </w:r>
+      <w:r>
+        <w:rPr>
+          <w:rStyle w:val="NormalTok"/>
+        </w:rPr>
+        <w:t xml:space="preserve">,</w:t>
+      </w:r>
+      <w:r>
+        <w:br/>
+      </w:r>
+      <w:r>
+        <w:rPr>
+          <w:rStyle w:val="NormalTok"/>
+        </w:rPr>
+        <w:t xml:space="preserve">                textfont</w:t>
+      </w:r>
+      <w:r>
+        <w:rPr>
+          <w:rStyle w:val="OperatorTok"/>
+        </w:rPr>
+        <w:t xml:space="preserve">=</w:t>
+      </w:r>
+      <w:r>
+        <w:rPr>
+          <w:rStyle w:val="NormalTok"/>
+        </w:rPr>
+        <w:t xml:space="preserve">{</w:t>
+      </w:r>
+      <w:r>
+        <w:br/>
+      </w:r>
+      <w:r>
+        <w:rPr>
+          <w:rStyle w:val="NormalTok"/>
+        </w:rPr>
+        <w:t xml:space="preserve">                    </w:t>
+      </w:r>
+      <w:r>
+        <w:rPr>
+          <w:rStyle w:val="StringTok"/>
+        </w:rPr>
+        <w:t xml:space="preserve">"family"</w:t>
+      </w:r>
+      <w:r>
+        <w:rPr>
+          <w:rStyle w:val="NormalTok"/>
+        </w:rPr>
+        <w:t xml:space="preserve">: </w:t>
+      </w:r>
+      <w:r>
+        <w:rPr>
+          <w:rStyle w:val="StringTok"/>
+        </w:rPr>
+        <w:t xml:space="preserve">"Helvetica Neue, Helvetica, Sans-serif"</w:t>
+      </w:r>
+      <w:r>
+        <w:rPr>
+          <w:rStyle w:val="NormalTok"/>
+        </w:rPr>
+        <w:t xml:space="preserve">,</w:t>
+      </w:r>
+      <w:r>
+        <w:br/>
+      </w:r>
+      <w:r>
+        <w:rPr>
+          <w:rStyle w:val="NormalTok"/>
+        </w:rPr>
+        <w:t xml:space="preserve">                    </w:t>
+      </w:r>
+      <w:r>
+        <w:rPr>
+          <w:rStyle w:val="StringTok"/>
+        </w:rPr>
+        <w:t xml:space="preserve">"size"</w:t>
+      </w:r>
+      <w:r>
+        <w:rPr>
+          <w:rStyle w:val="NormalTok"/>
+        </w:rPr>
+        <w:t xml:space="preserve">: </w:t>
+      </w:r>
+      <w:r>
+        <w:rPr>
+          <w:rStyle w:val="DecValTok"/>
+        </w:rPr>
+        <w:t xml:space="preserve">20</w:t>
+      </w:r>
+      <w:r>
+        <w:rPr>
+          <w:rStyle w:val="NormalTok"/>
+        </w:rPr>
+        <w:t xml:space="preserve">,</w:t>
+      </w:r>
+      <w:r>
+        <w:br/>
+      </w:r>
+      <w:r>
+        <w:rPr>
+          <w:rStyle w:val="NormalTok"/>
+        </w:rPr>
+        <w:t xml:space="preserve">                    </w:t>
+      </w:r>
+      <w:r>
+        <w:rPr>
+          <w:rStyle w:val="StringTok"/>
+        </w:rPr>
+        <w:t xml:space="preserve">"color"</w:t>
+      </w:r>
+      <w:r>
+        <w:rPr>
+          <w:rStyle w:val="NormalTok"/>
+        </w:rPr>
+        <w:t xml:space="preserve">: </w:t>
+      </w:r>
+      <w:r>
+        <w:rPr>
+          <w:rStyle w:val="StringTok"/>
+        </w:rPr>
+        <w:t xml:space="preserve">"#FFFFFF"</w:t>
+      </w:r>
+      <w:r>
+        <w:br/>
+      </w:r>
+      <w:r>
+        <w:rPr>
+          <w:rStyle w:val="NormalTok"/>
+        </w:rPr>
+        <w:t xml:space="preserve">                }</w:t>
+      </w:r>
+      <w:r>
+        <w:br/>
+      </w:r>
+      <w:r>
+        <w:rPr>
+          <w:rStyle w:val="NormalTok"/>
+        </w:rPr>
+        <w:t xml:space="preserve">            )</w:t>
+      </w:r>
+      <w:r>
+        <w:br/>
+      </w:r>
+      <w:r>
+        <w:rPr>
+          <w:rStyle w:val="NormalTok"/>
+        </w:rPr>
+        <w:t xml:space="preserve">        ]</w:t>
+      </w:r>
+      <w:r>
+        <w:br/>
+      </w:r>
+      <w:r>
+        <w:rPr>
+          <w:rStyle w:val="NormalTok"/>
+        </w:rPr>
+        <w:t xml:space="preserve">    }</w:t>
+      </w:r>
+      <w:r>
+        <w:br/>
+      </w:r>
+      <w:r>
+        <w:rPr>
+          <w:rStyle w:val="NormalTok"/>
+        </w:rPr>
+        <w:t xml:space="preserve">)</w:t>
+      </w:r>
+      <w:r>
+        <w:br/>
+      </w:r>
+      <w:r>
+        <w:rPr>
+          <w:rStyle w:val="NormalTok"/>
+        </w:rPr>
+        <w:t xml:space="preserve">pio.templates.default </w:t>
+      </w:r>
+      <w:r>
+        <w:rPr>
+          <w:rStyle w:val="OperatorTok"/>
+        </w:rPr>
+        <w:t xml:space="preserve">=</w:t>
+      </w:r>
+      <w:r>
+        <w:rPr>
+          <w:rStyle w:val="NormalTok"/>
+        </w:rPr>
+        <w:t xml:space="preserve"> </w:t>
+      </w:r>
+      <w:r>
+        <w:rPr>
+          <w:rStyle w:val="StringTok"/>
+        </w:rPr>
+        <w:t xml:space="preserve">"nike"</w:t>
+      </w:r>
+      <w:r>
+        <w:br/>
       </w:r>
     </w:p>
     <w:bookmarkEnd w:id="21"/>
@@ -996,6 +1775,33 @@
         <w:rPr>
           <w:rStyle w:val="NormalTok"/>
         </w:rPr>
+        <w:t xml:space="preserve">pio.templates.default </w:t>
+      </w:r>
+      <w:r>
+        <w:rPr>
+          <w:rStyle w:val="OperatorTok"/>
+        </w:rPr>
+        <w:t xml:space="preserve">=</w:t>
+      </w:r>
+      <w:r>
+        <w:rPr>
+          <w:rStyle w:val="NormalTok"/>
+        </w:rPr>
+        <w:t xml:space="preserve"> </w:t>
+      </w:r>
+      <w:r>
+        <w:rPr>
+          <w:rStyle w:val="StringTok"/>
+        </w:rPr>
+        <w:t xml:space="preserve">"nike"</w:t>
+      </w:r>
+      <w:r>
+        <w:br/>
+      </w:r>
+      <w:r>
+        <w:rPr>
+          <w:rStyle w:val="NormalTok"/>
+        </w:rPr>
         <w:t xml:space="preserve">pdf </w:t>
       </w:r>
       <w:r>
@@ -1140,25 +1946,97 @@
         <w:rPr>
           <w:rStyle w:val="NormalTok"/>
         </w:rPr>
-        <w:t xml:space="preserve">fig.update_layout(font_family</w:t>
-      </w:r>
-      <w:r>
-        <w:rPr>
-          <w:rStyle w:val="OperatorTok"/>
-        </w:rPr>
-        <w:t xml:space="preserve">=</w:t>
-      </w:r>
-      <w:r>
-        <w:rPr>
-          <w:rStyle w:val="StringTok"/>
-        </w:rPr>
-        <w:t xml:space="preserve">"Arial"</w:t>
-      </w:r>
-      <w:r>
-        <w:rPr>
-          <w:rStyle w:val="NormalTok"/>
-        </w:rPr>
-        <w:t xml:space="preserve">, title_font_size</w:t>
+        <w:t xml:space="preserve">fig.update_layout(</w:t>
+      </w:r>
+      <w:r>
+        <w:br/>
+      </w:r>
+      <w:r>
+        <w:rPr>
+          <w:rStyle w:val="NormalTok"/>
+        </w:rPr>
+        <w:t xml:space="preserve">    xaxis_title</w:t>
+      </w:r>
+      <w:r>
+        <w:rPr>
+          <w:rStyle w:val="OperatorTok"/>
+        </w:rPr>
+        <w:t xml:space="preserve">=</w:t>
+      </w:r>
+      <w:r>
+        <w:rPr>
+          <w:rStyle w:val="StringTok"/>
+        </w:rPr>
+        <w:t xml:space="preserve">"Employment Type"</w:t>
+      </w:r>
+      <w:r>
+        <w:rPr>
+          <w:rStyle w:val="NormalTok"/>
+        </w:rPr>
+        <w:t xml:space="preserve">,</w:t>
+      </w:r>
+      <w:r>
+        <w:br/>
+      </w:r>
+      <w:r>
+        <w:rPr>
+          <w:rStyle w:val="NormalTok"/>
+        </w:rPr>
+        <w:t xml:space="preserve">    yaxis_title</w:t>
+      </w:r>
+      <w:r>
+        <w:rPr>
+          <w:rStyle w:val="OperatorTok"/>
+        </w:rPr>
+        <w:t xml:space="preserve">=</w:t>
+      </w:r>
+      <w:r>
+        <w:rPr>
+          <w:rStyle w:val="StringTok"/>
+        </w:rPr>
+        <w:t xml:space="preserve">"Annual Salary (USD)"</w:t>
+      </w:r>
+      <w:r>
+        <w:rPr>
+          <w:rStyle w:val="NormalTok"/>
+        </w:rPr>
+        <w:t xml:space="preserve">,</w:t>
+      </w:r>
+      <w:r>
+        <w:br/>
+      </w:r>
+      <w:r>
+        <w:rPr>
+          <w:rStyle w:val="NormalTok"/>
+        </w:rPr>
+        <w:t xml:space="preserve">    font_family</w:t>
+      </w:r>
+      <w:r>
+        <w:rPr>
+          <w:rStyle w:val="OperatorTok"/>
+        </w:rPr>
+        <w:t xml:space="preserve">=</w:t>
+      </w:r>
+      <w:r>
+        <w:rPr>
+          <w:rStyle w:val="StringTok"/>
+        </w:rPr>
+        <w:t xml:space="preserve">"Calibri"</w:t>
+      </w:r>
+      <w:r>
+        <w:rPr>
+          <w:rStyle w:val="NormalTok"/>
+        </w:rPr>
+        <w:t xml:space="preserve">,</w:t>
+      </w:r>
+      <w:r>
+        <w:br/>
+      </w:r>
+      <w:r>
+        <w:rPr>
+          <w:rStyle w:val="NormalTok"/>
+        </w:rPr>
+        <w:t xml:space="preserve">    font_size</w:t>
       </w:r>
       <w:r>
         <w:rPr>
@@ -1170,13 +2048,46 @@
         <w:rPr>
           <w:rStyle w:val="DecValTok"/>
         </w:rPr>
-        <w:t xml:space="preserve">16</w:t>
+        <w:t xml:space="preserve">14</w:t>
+      </w:r>
+      <w:r>
+        <w:rPr>
+          <w:rStyle w:val="NormalTok"/>
+        </w:rPr>
+        <w:t xml:space="preserve">,</w:t>
+      </w:r>
+      <w:r>
+        <w:br/>
+      </w:r>
+      <w:r>
+        <w:rPr>
+          <w:rStyle w:val="NormalTok"/>
+        </w:rPr>
+        <w:t xml:space="preserve">    title_font_size</w:t>
+      </w:r>
+      <w:r>
+        <w:rPr>
+          <w:rStyle w:val="OperatorTok"/>
+        </w:rPr>
+        <w:t xml:space="preserve">=</w:t>
+      </w:r>
+      <w:r>
+        <w:rPr>
+          <w:rStyle w:val="DecValTok"/>
+        </w:rPr>
+        <w:t xml:space="preserve">20</w:t>
+      </w:r>
+      <w:r>
+        <w:br/>
       </w:r>
       <w:r>
         <w:rPr>
           <w:rStyle w:val="NormalTok"/>
         </w:rPr>
         <w:t xml:space="preserve">)</w:t>
+      </w:r>
+      <w:r>
+        <w:br/>
       </w:r>
       <w:r>
         <w:br/>
@@ -2476,7 +3387,7 @@
         <w:rPr>
           <w:rStyle w:val="NormalTok"/>
         </w:rPr>
-        <w:t xml:space="preserve">pio.renderers.default </w:t>
+        <w:t xml:space="preserve">pio.templates.default </w:t>
       </w:r>
       <w:r>
         <w:rPr>
@@ -2494,7 +3405,7 @@
         <w:rPr>
           <w:rStyle w:val="StringTok"/>
         </w:rPr>
-        <w:t xml:space="preserve">"plotly_mimetype"</w:t>
+        <w:t xml:space="preserve">"nike"</w:t>
       </w:r>
       <w:r>
         <w:br/>
@@ -3687,7 +4598,7 @@
         <w:rPr>
           <w:rStyle w:val="NormalTok"/>
         </w:rPr>
-        <w:t xml:space="preserve">pio.renderers.default </w:t>
+        <w:t xml:space="preserve">pio.templates.default </w:t>
       </w:r>
       <w:r>
         <w:rPr>
@@ -3705,7 +4616,7 @@
         <w:rPr>
           <w:rStyle w:val="StringTok"/>
         </w:rPr>
-        <w:t xml:space="preserve">"plotly_mimetype"</w:t>
+        <w:t xml:space="preserve">"nike"</w:t>
       </w:r>
       <w:r>
         <w:br/>
@@ -5049,7 +5960,7 @@
         <w:rPr>
           <w:rStyle w:val="NormalTok"/>
         </w:rPr>
-        <w:t xml:space="preserve">pio.renderers.default </w:t>
+        <w:t xml:space="preserve">pio.templates.default </w:t>
       </w:r>
       <w:r>
         <w:rPr>
@@ -5067,7 +5978,7 @@
         <w:rPr>
           <w:rStyle w:val="StringTok"/>
         </w:rPr>
-        <w:t xml:space="preserve">"plotly_mimetype"</w:t>
+        <w:t xml:space="preserve">"nike"</w:t>
       </w:r>
       <w:r>
         <w:br/>
@@ -6353,7 +7264,7 @@
         <w:rPr>
           <w:rStyle w:val="NormalTok"/>
         </w:rPr>
-        <w:t xml:space="preserve">pio.renderers.default </w:t>
+        <w:t xml:space="preserve">pio.templates.default </w:t>
       </w:r>
       <w:r>
         <w:rPr>
@@ -6371,7 +7282,7 @@
         <w:rPr>
           <w:rStyle w:val="StringTok"/>
         </w:rPr>
-        <w:t xml:space="preserve">"plotly_mimetype"</w:t>
+        <w:t xml:space="preserve">"nike"</w:t>
       </w:r>
       <w:r>
         <w:br/>
@@ -7578,6 +8489,33 @@
         <w:br/>
       </w:r>
       <w:r>
+        <w:rPr>
+          <w:rStyle w:val="NormalTok"/>
+        </w:rPr>
+        <w:t xml:space="preserve">pio.templates.default </w:t>
+      </w:r>
+      <w:r>
+        <w:rPr>
+          <w:rStyle w:val="OperatorTok"/>
+        </w:rPr>
+        <w:t xml:space="preserve">=</w:t>
+      </w:r>
+      <w:r>
+        <w:rPr>
+          <w:rStyle w:val="NormalTok"/>
+        </w:rPr>
+        <w:t xml:space="preserve"> </w:t>
+      </w:r>
+      <w:r>
+        <w:rPr>
+          <w:rStyle w:val="StringTok"/>
+        </w:rPr>
+        <w:t xml:space="preserve">"nike"</w:t>
+      </w:r>
+      <w:r>
+        <w:br/>
+      </w:r>
+      <w:r>
         <w:br/>
       </w:r>
       <w:r>
@@ -9001,6 +9939,33 @@
         <w:br/>
       </w:r>
       <w:r>
+        <w:rPr>
+          <w:rStyle w:val="NormalTok"/>
+        </w:rPr>
+        <w:t xml:space="preserve">pio.templates.default </w:t>
+      </w:r>
+      <w:r>
+        <w:rPr>
+          <w:rStyle w:val="OperatorTok"/>
+        </w:rPr>
+        <w:t xml:space="preserve">=</w:t>
+      </w:r>
+      <w:r>
+        <w:rPr>
+          <w:rStyle w:val="NormalTok"/>
+        </w:rPr>
+        <w:t xml:space="preserve"> </w:t>
+      </w:r>
+      <w:r>
+        <w:rPr>
+          <w:rStyle w:val="StringTok"/>
+        </w:rPr>
+        <w:t xml:space="preserve">"nike"</w:t>
+      </w:r>
+      <w:r>
+        <w:br/>
+      </w:r>
+      <w:r>
         <w:br/>
       </w:r>
       <w:r>
@@ -10337,6 +11302,33 @@
           <w:rStyle w:val="NormalTok"/>
         </w:rPr>
         <w:t xml:space="preserve"> go</w:t>
+      </w:r>
+      <w:r>
+        <w:br/>
+      </w:r>
+      <w:r>
+        <w:rPr>
+          <w:rStyle w:val="NormalTok"/>
+        </w:rPr>
+        <w:t xml:space="preserve">pio.templates.default </w:t>
+      </w:r>
+      <w:r>
+        <w:rPr>
+          <w:rStyle w:val="OperatorTok"/>
+        </w:rPr>
+        <w:t xml:space="preserve">=</w:t>
+      </w:r>
+      <w:r>
+        <w:rPr>
+          <w:rStyle w:val="NormalTok"/>
+        </w:rPr>
+        <w:t xml:space="preserve"> </w:t>
+      </w:r>
+      <w:r>
+        <w:rPr>
+          <w:rStyle w:val="StringTok"/>
+        </w:rPr>
+        <w:t xml:space="preserve">"nike"</w:t>
       </w:r>
       <w:r>
         <w:br/>

</xml_diff>